<commit_message>
Add rule base description and motion simulation into report
</commit_message>
<xml_diff>
--- a/2. Car_Control/Report_Car_Control.docx
+++ b/2. Car_Control/Report_Car_Control.docx
@@ -82,7 +82,7 @@
                     <pic:cNvPicPr/>
                   </pic:nvPicPr>
                   <pic:blipFill>
-                    <a:blip r:embed="rId5"/>
+                    <a:blip r:embed="rId6"/>
                     <a:stretch>
                       <a:fillRect/>
                     </a:stretch>
@@ -1868,7 +1868,7 @@
                     <pic:cNvPicPr/>
                   </pic:nvPicPr>
                   <pic:blipFill>
-                    <a:blip r:embed="rId6"/>
+                    <a:blip r:embed="rId7"/>
                     <a:stretch>
                       <a:fillRect/>
                     </a:stretch>
@@ -1942,13 +1942,13 @@
                     <pic:cNvPicPr/>
                   </pic:nvPicPr>
                   <pic:blipFill>
-                    <a:blip r:embed="rId7">
+                    <a:blip r:embed="rId8">
                       <a:extLst>
                         <a:ext uri="{28A0092B-C50C-407E-A947-70E740481C1C}">
                           <a14:useLocalDpi xmlns:a14="http://schemas.microsoft.com/office/drawing/2010/main" val="0"/>
                         </a:ext>
                         <a:ext uri="{96DAC541-7B7A-43D3-8B79-37D633B846F1}">
-                          <asvg:svgBlip xmlns:asvg="http://schemas.microsoft.com/office/drawing/2016/SVG/main" r:embed="rId8"/>
+                          <asvg:svgBlip xmlns:asvg="http://schemas.microsoft.com/office/drawing/2016/SVG/main" r:embed="rId9"/>
                         </a:ext>
                       </a:extLst>
                     </a:blip>
@@ -2000,13 +2000,13 @@
                     <pic:cNvPicPr/>
                   </pic:nvPicPr>
                   <pic:blipFill>
-                    <a:blip r:embed="rId9">
+                    <a:blip r:embed="rId10">
                       <a:extLst>
                         <a:ext uri="{28A0092B-C50C-407E-A947-70E740481C1C}">
                           <a14:useLocalDpi xmlns:a14="http://schemas.microsoft.com/office/drawing/2010/main" val="0"/>
                         </a:ext>
                         <a:ext uri="{96DAC541-7B7A-43D3-8B79-37D633B846F1}">
-                          <asvg:svgBlip xmlns:asvg="http://schemas.microsoft.com/office/drawing/2016/SVG/main" r:embed="rId10"/>
+                          <asvg:svgBlip xmlns:asvg="http://schemas.microsoft.com/office/drawing/2016/SVG/main" r:embed="rId11"/>
                         </a:ext>
                       </a:extLst>
                     </a:blip>
@@ -2058,13 +2058,13 @@
                     <pic:cNvPicPr/>
                   </pic:nvPicPr>
                   <pic:blipFill>
-                    <a:blip r:embed="rId11">
+                    <a:blip r:embed="rId12">
                       <a:extLst>
                         <a:ext uri="{28A0092B-C50C-407E-A947-70E740481C1C}">
                           <a14:useLocalDpi xmlns:a14="http://schemas.microsoft.com/office/drawing/2010/main" val="0"/>
                         </a:ext>
                         <a:ext uri="{96DAC541-7B7A-43D3-8B79-37D633B846F1}">
-                          <asvg:svgBlip xmlns:asvg="http://schemas.microsoft.com/office/drawing/2016/SVG/main" r:embed="rId12"/>
+                          <asvg:svgBlip xmlns:asvg="http://schemas.microsoft.com/office/drawing/2016/SVG/main" r:embed="rId13"/>
                         </a:ext>
                       </a:extLst>
                     </a:blip>
@@ -2108,13 +2108,13 @@
                     <pic:cNvPicPr/>
                   </pic:nvPicPr>
                   <pic:blipFill>
-                    <a:blip r:embed="rId13">
+                    <a:blip r:embed="rId14">
                       <a:extLst>
                         <a:ext uri="{28A0092B-C50C-407E-A947-70E740481C1C}">
                           <a14:useLocalDpi xmlns:a14="http://schemas.microsoft.com/office/drawing/2010/main" val="0"/>
                         </a:ext>
                         <a:ext uri="{96DAC541-7B7A-43D3-8B79-37D633B846F1}">
-                          <asvg:svgBlip xmlns:asvg="http://schemas.microsoft.com/office/drawing/2016/SVG/main" r:embed="rId14"/>
+                          <asvg:svgBlip xmlns:asvg="http://schemas.microsoft.com/office/drawing/2016/SVG/main" r:embed="rId15"/>
                         </a:ext>
                       </a:extLst>
                     </a:blip>
@@ -2188,7 +2188,7 @@
         <w:rPr>
           <w:lang w:val="el-GR"/>
         </w:rPr>
-        <w:t xml:space="preserve"> εξόδου οπότε θα σύμφωνα και με την εκφώνηση θα είναι της μορφής</w:t>
+        <w:t xml:space="preserve"> εξόδου οπότε σύμφωνα και με την εκφώνηση θα είναι της μορφής</w:t>
       </w:r>
     </w:p>
     <w:p>
@@ -2290,21 +2290,7 @@
               <w:rFonts w:ascii="Cambria Math" w:hAnsi="Cambria Math"/>
               <w:lang w:val="el-GR"/>
             </w:rPr>
-            <m:t>Δ</m:t>
-          </m:r>
-          <m:r>
-            <w:rPr>
-              <w:rFonts w:ascii="Cambria Math" w:hAnsi="Cambria Math"/>
-              <w:lang w:val="el-GR"/>
-            </w:rPr>
-            <m:t>θ</m:t>
-          </m:r>
-          <m:r>
-            <w:rPr>
-              <w:rFonts w:ascii="Cambria Math" w:hAnsi="Cambria Math"/>
-              <w:lang w:val="el-GR"/>
-            </w:rPr>
-            <m:t xml:space="preserve"> </m:t>
+            <m:t xml:space="preserve">Δθ </m:t>
           </m:r>
           <m:r>
             <w:rPr>
@@ -2416,6 +2402,7 @@
         <w:pStyle w:val="3"/>
         <w:rPr>
           <w:color w:val="auto"/>
+          <w:lang w:val="el-GR"/>
         </w:rPr>
       </w:pPr>
       <w:r>
@@ -2452,10 +2439,84 @@
         <w:rPr>
           <w:color w:val="auto"/>
         </w:rPr>
-        <w:t>is NL</w:t>
+        <w:t>is</w:t>
+      </w:r>
+      <w:r>
+        <w:rPr>
+          <w:color w:val="auto"/>
+          <w:lang w:val="el-GR"/>
+        </w:rPr>
+        <w:t xml:space="preserve"> </w:t>
+      </w:r>
+      <w:r>
+        <w:rPr>
+          <w:color w:val="auto"/>
+        </w:rPr>
+        <w:t>NL</w:t>
       </w:r>
     </w:p>
-    <w:p/>
+    <w:p>
+      <w:pPr>
+        <w:rPr>
+          <w:lang w:val="el-GR"/>
+        </w:rPr>
+      </w:pPr>
+    </w:p>
+    <w:p>
+      <w:pPr>
+        <w:rPr>
+          <w:lang w:val="el-GR"/>
+        </w:rPr>
+      </w:pPr>
+      <w:r>
+        <w:rPr>
+          <w:lang w:val="el-GR"/>
+        </w:rPr>
+        <w:t>Σε</w:t>
+      </w:r>
+      <w:r>
+        <w:rPr>
+          <w:lang w:val="el-GR"/>
+        </w:rPr>
+        <w:t xml:space="preserve"> </w:t>
+      </w:r>
+      <w:r>
+        <w:rPr>
+          <w:lang w:val="el-GR"/>
+        </w:rPr>
+        <w:t xml:space="preserve">αυτήν την περίπτωση το όχημα έχει μια γωνία κίνησης στο διάστημα </w:t>
+      </w:r>
+      <m:oMath>
+        <m:r>
+          <w:rPr>
+            <w:rFonts w:ascii="Cambria Math" w:hAnsi="Cambria Math"/>
+            <w:lang w:val="el-GR"/>
+          </w:rPr>
+          <m:t>[-180°, -90°]</m:t>
+        </m:r>
+      </m:oMath>
+      <w:r>
+        <w:rPr>
+          <w:rFonts w:eastAsiaTheme="minorEastAsia"/>
+          <w:lang w:val="el-GR"/>
+        </w:rPr>
+        <w:t xml:space="preserve">. Μια τέτοια διεύθυνση δεν είναι επιθυμητή για την επίτευξη του στόχου οπότε η έξοδος πρέπει να μεταβληθεί για να στρέψει το όχημα προς την κατεύθυνση του τελικού σημείου. </w:t>
+      </w:r>
+      <w:r>
+        <w:rPr>
+          <w:rFonts w:eastAsiaTheme="minorEastAsia"/>
+          <w:lang w:val="el-GR"/>
+        </w:rPr>
+        <w:t>Όταν είμαστε κοντά σε εμπόδιο θέλουμε δραστική αλλαγή ενώ σε αντίθετη περίπτωση αρκεί μια μικρότερη αλλαγή.</w:t>
+      </w:r>
+    </w:p>
+    <w:p>
+      <w:pPr>
+        <w:rPr>
+          <w:lang w:val="el-GR"/>
+        </w:rPr>
+      </w:pPr>
+    </w:p>
     <w:tbl>
       <w:tblPr>
         <w:tblStyle w:val="5-5"/>
@@ -2526,6 +2587,9 @@
                   </m:sub>
                 </m:sSub>
                 <m:r>
+                  <m:rPr>
+                    <m:sty m:val="bi"/>
+                  </m:rPr>
                   <w:rPr>
                     <w:rFonts w:ascii="Cambria Math" w:hAnsi="Cambria Math"/>
                   </w:rPr>
@@ -2542,6 +2606,9 @@
                   </m:sSubPr>
                   <m:e>
                     <m:r>
+                      <m:rPr>
+                        <m:sty m:val="bi"/>
+                      </m:rPr>
                       <w:rPr>
                         <w:rFonts w:ascii="Cambria Math" w:hAnsi="Cambria Math"/>
                       </w:rPr>
@@ -2550,6 +2617,9 @@
                   </m:e>
                   <m:sub>
                     <m:r>
+                      <m:rPr>
+                        <m:sty m:val="bi"/>
+                      </m:rPr>
                       <w:rPr>
                         <w:rFonts w:ascii="Cambria Math" w:hAnsi="Cambria Math"/>
                       </w:rPr>
@@ -2977,7 +3047,7 @@
               <w:cnfStyle w:val="000000000000" w:firstRow="0" w:lastRow="0" w:firstColumn="0" w:lastColumn="0" w:oddVBand="0" w:evenVBand="0" w:oddHBand="0" w:evenHBand="0" w:firstRowFirstColumn="0" w:firstRowLastColumn="0" w:lastRowFirstColumn="0" w:lastRowLastColumn="0"/>
             </w:pPr>
             <w:r>
-              <w:t>ZE</w:t>
+              <w:t>PS</w:t>
             </w:r>
           </w:p>
         </w:tc>
@@ -3052,7 +3122,7 @@
               <w:cnfStyle w:val="000000100000" w:firstRow="0" w:lastRow="0" w:firstColumn="0" w:lastColumn="0" w:oddVBand="0" w:evenVBand="0" w:oddHBand="1" w:evenHBand="0" w:firstRowFirstColumn="0" w:firstRowLastColumn="0" w:lastRowFirstColumn="0" w:lastRowLastColumn="0"/>
             </w:pPr>
             <w:r>
-              <w:t>ZE</w:t>
+              <w:t>PS</w:t>
             </w:r>
           </w:p>
         </w:tc>
@@ -3066,7 +3136,7 @@
               <w:cnfStyle w:val="000000100000" w:firstRow="0" w:lastRow="0" w:firstColumn="0" w:lastColumn="0" w:oddVBand="0" w:evenVBand="0" w:oddHBand="1" w:evenHBand="0" w:firstRowFirstColumn="0" w:firstRowLastColumn="0" w:lastRowFirstColumn="0" w:lastRowLastColumn="0"/>
             </w:pPr>
             <w:r>
-              <w:t>ZE</w:t>
+              <w:t>PS</w:t>
             </w:r>
           </w:p>
         </w:tc>
@@ -3137,6 +3207,141 @@
       </w:r>
     </w:p>
     <w:p/>
+    <w:p>
+      <w:pPr>
+        <w:rPr>
+          <w:rFonts w:eastAsiaTheme="minorEastAsia"/>
+          <w:lang w:val="el-GR"/>
+        </w:rPr>
+      </w:pPr>
+      <w:r>
+        <w:rPr>
+          <w:lang w:val="el-GR"/>
+        </w:rPr>
+        <w:t>Σε</w:t>
+      </w:r>
+      <w:r>
+        <w:rPr>
+          <w:lang w:val="el-GR"/>
+        </w:rPr>
+        <w:t xml:space="preserve"> </w:t>
+      </w:r>
+      <w:r>
+        <w:rPr>
+          <w:lang w:val="el-GR"/>
+        </w:rPr>
+        <w:t xml:space="preserve">αυτήν την περίπτωση το όχημα έχει μια γωνία κίνησης στο διάστημα </w:t>
+      </w:r>
+      <m:oMath>
+        <m:d>
+          <m:dPr>
+            <m:begChr m:val="["/>
+            <m:endChr m:val="]"/>
+            <m:ctrlPr>
+              <w:rPr>
+                <w:rFonts w:ascii="Cambria Math" w:hAnsi="Cambria Math"/>
+                <w:i/>
+                <w:lang w:val="el-GR"/>
+              </w:rPr>
+            </m:ctrlPr>
+          </m:dPr>
+          <m:e>
+            <m:r>
+              <w:rPr>
+                <w:rFonts w:ascii="Cambria Math" w:hAnsi="Cambria Math"/>
+                <w:lang w:val="el-GR"/>
+              </w:rPr>
+              <m:t>-180°, 0°</m:t>
+            </m:r>
+          </m:e>
+        </m:d>
+      </m:oMath>
+      <w:r>
+        <w:rPr>
+          <w:rFonts w:eastAsiaTheme="minorEastAsia"/>
+          <w:lang w:val="el-GR"/>
+        </w:rPr>
+        <w:t xml:space="preserve"> και κυρίως κοντά στο </w:t>
+      </w:r>
+      <m:oMath>
+        <m:r>
+          <w:rPr>
+            <w:rFonts w:ascii="Cambria Math" w:eastAsiaTheme="minorEastAsia" w:hAnsi="Cambria Math"/>
+            <w:lang w:val="el-GR"/>
+          </w:rPr>
+          <m:t>-90°</m:t>
+        </m:r>
+      </m:oMath>
+      <w:r>
+        <w:rPr>
+          <w:rFonts w:eastAsiaTheme="minorEastAsia"/>
+          <w:lang w:val="el-GR"/>
+        </w:rPr>
+        <w:t xml:space="preserve">. </w:t>
+      </w:r>
+      <w:r>
+        <w:rPr>
+          <w:rFonts w:eastAsiaTheme="minorEastAsia"/>
+          <w:lang w:val="el-GR"/>
+        </w:rPr>
+        <w:t xml:space="preserve">Δηλαδή προς μειούμενες τιμές στον άξονα </w:t>
+      </w:r>
+      <w:r>
+        <w:rPr>
+          <w:rFonts w:eastAsiaTheme="minorEastAsia"/>
+        </w:rPr>
+        <w:t>y</w:t>
+      </w:r>
+      <w:r>
+        <w:rPr>
+          <w:rFonts w:eastAsiaTheme="minorEastAsia"/>
+          <w:lang w:val="el-GR"/>
+        </w:rPr>
+        <w:t xml:space="preserve">, </w:t>
+      </w:r>
+      <w:r>
+        <w:rPr>
+          <w:rFonts w:eastAsiaTheme="minorEastAsia"/>
+          <w:lang w:val="el-GR"/>
+        </w:rPr>
+        <w:t>κάτι που</w:t>
+      </w:r>
+      <w:r>
+        <w:rPr>
+          <w:rFonts w:eastAsiaTheme="minorEastAsia"/>
+          <w:lang w:val="el-GR"/>
+        </w:rPr>
+        <w:t xml:space="preserve"> δεν είναι επιθυμητ</w:t>
+      </w:r>
+      <w:r>
+        <w:rPr>
+          <w:rFonts w:eastAsiaTheme="minorEastAsia"/>
+          <w:lang w:val="el-GR"/>
+        </w:rPr>
+        <w:t>ό</w:t>
+      </w:r>
+      <w:r>
+        <w:rPr>
+          <w:rFonts w:eastAsiaTheme="minorEastAsia"/>
+          <w:lang w:val="el-GR"/>
+        </w:rPr>
+        <w:t xml:space="preserve"> για την επίτευξη του στόχου οπότε η έξοδος πρέπει να μεταβληθεί για να στρέψει το όχημα προς την κατεύθυνση του τελικού σημείου. Όταν είμαστε κοντά σε εμπόδιο θέλουμε δραστική αλλαγή ενώ </w:t>
+      </w:r>
+      <w:r>
+        <w:rPr>
+          <w:rFonts w:eastAsiaTheme="minorEastAsia"/>
+          <w:lang w:val="el-GR"/>
+        </w:rPr>
+        <w:t>όταν έχει μειωθεί η απόσταση μειώνουμε και τη μεταβολή</w:t>
+      </w:r>
+      <w:r>
+        <w:rPr>
+          <w:rFonts w:eastAsiaTheme="minorEastAsia"/>
+          <w:lang w:val="el-GR"/>
+        </w:rPr>
+        <w:t xml:space="preserve"> της εξόδου. Όταν τα εμπόδια είναι αρκετά μακριά επιλέγουμε να μην αλλάξουμε την κατεύθυνση καθώς παρατηρήσαμε πως το σύστημα αργούσε αρκετά να φτάσει στην τελική θέση.</w:t>
+      </w:r>
+    </w:p>
     <w:tbl>
       <w:tblPr>
         <w:tblStyle w:val="5-5"/>
@@ -3207,6 +3412,9 @@
                   </m:sub>
                 </m:sSub>
                 <m:r>
+                  <m:rPr>
+                    <m:sty m:val="bi"/>
+                  </m:rPr>
                   <w:rPr>
                     <w:rFonts w:ascii="Cambria Math" w:hAnsi="Cambria Math"/>
                   </w:rPr>
@@ -3223,6 +3431,9 @@
                   </m:sSubPr>
                   <m:e>
                     <m:r>
+                      <m:rPr>
+                        <m:sty m:val="bi"/>
+                      </m:rPr>
                       <w:rPr>
                         <w:rFonts w:ascii="Cambria Math" w:hAnsi="Cambria Math"/>
                       </w:rPr>
@@ -3231,6 +3442,9 @@
                   </m:e>
                   <m:sub>
                     <m:r>
+                      <m:rPr>
+                        <m:sty m:val="bi"/>
+                      </m:rPr>
                       <w:rPr>
                         <w:rFonts w:ascii="Cambria Math" w:hAnsi="Cambria Math"/>
                       </w:rPr>
@@ -3558,7 +3772,7 @@
               <w:cnfStyle w:val="000000100000" w:firstRow="0" w:lastRow="0" w:firstColumn="0" w:lastColumn="0" w:oddVBand="0" w:evenVBand="0" w:oddHBand="1" w:evenHBand="0" w:firstRowFirstColumn="0" w:firstRowLastColumn="0" w:lastRowFirstColumn="0" w:lastRowLastColumn="0"/>
             </w:pPr>
             <w:r>
-              <w:t>ZE</w:t>
+              <w:t>PS</w:t>
             </w:r>
           </w:p>
         </w:tc>
@@ -3630,7 +3844,7 @@
               <w:cnfStyle w:val="000000000000" w:firstRow="0" w:lastRow="0" w:firstColumn="0" w:lastColumn="0" w:oddVBand="0" w:evenVBand="0" w:oddHBand="0" w:evenHBand="0" w:firstRowFirstColumn="0" w:firstRowLastColumn="0" w:lastRowFirstColumn="0" w:lastRowLastColumn="0"/>
             </w:pPr>
             <w:r>
-              <w:t>ZE</w:t>
+              <w:t>PS</w:t>
             </w:r>
           </w:p>
         </w:tc>
@@ -3818,6 +4032,155 @@
       </w:r>
     </w:p>
     <w:p/>
+    <w:p>
+      <w:r>
+        <w:rPr>
+          <w:lang w:val="el-GR"/>
+        </w:rPr>
+        <w:t>Σε</w:t>
+      </w:r>
+      <w:r>
+        <w:rPr>
+          <w:lang w:val="el-GR"/>
+        </w:rPr>
+        <w:t xml:space="preserve"> </w:t>
+      </w:r>
+      <w:r>
+        <w:rPr>
+          <w:lang w:val="el-GR"/>
+        </w:rPr>
+        <w:t xml:space="preserve">αυτήν την περίπτωση το όχημα έχει μια γωνία κίνησης στο διάστημα </w:t>
+      </w:r>
+      <m:oMath>
+        <m:d>
+          <m:dPr>
+            <m:begChr m:val="["/>
+            <m:endChr m:val="]"/>
+            <m:ctrlPr>
+              <w:rPr>
+                <w:rFonts w:ascii="Cambria Math" w:hAnsi="Cambria Math"/>
+                <w:i/>
+                <w:lang w:val="el-GR"/>
+              </w:rPr>
+            </m:ctrlPr>
+          </m:dPr>
+          <m:e>
+            <m:r>
+              <w:rPr>
+                <w:rFonts w:ascii="Cambria Math" w:hAnsi="Cambria Math"/>
+                <w:lang w:val="el-GR"/>
+              </w:rPr>
+              <m:t>-</m:t>
+            </m:r>
+            <m:r>
+              <w:rPr>
+                <w:rFonts w:ascii="Cambria Math" w:hAnsi="Cambria Math"/>
+                <w:lang w:val="el-GR"/>
+              </w:rPr>
+              <m:t>9</m:t>
+            </m:r>
+            <m:r>
+              <w:rPr>
+                <w:rFonts w:ascii="Cambria Math" w:hAnsi="Cambria Math"/>
+                <w:lang w:val="el-GR"/>
+              </w:rPr>
+              <m:t>0°,</m:t>
+            </m:r>
+            <m:r>
+              <w:rPr>
+                <w:rFonts w:ascii="Cambria Math" w:hAnsi="Cambria Math"/>
+                <w:lang w:val="el-GR"/>
+              </w:rPr>
+              <m:t xml:space="preserve">  9</m:t>
+            </m:r>
+            <m:r>
+              <w:rPr>
+                <w:rFonts w:ascii="Cambria Math" w:hAnsi="Cambria Math"/>
+                <w:lang w:val="el-GR"/>
+              </w:rPr>
+              <m:t>0°</m:t>
+            </m:r>
+          </m:e>
+        </m:d>
+        <m:r>
+          <w:rPr>
+            <w:rFonts w:ascii="Cambria Math" w:hAnsi="Cambria Math"/>
+            <w:lang w:val="el-GR"/>
+          </w:rPr>
+          <m:t xml:space="preserve"> </m:t>
+        </m:r>
+      </m:oMath>
+      <w:r>
+        <w:rPr>
+          <w:rFonts w:eastAsiaTheme="minorEastAsia"/>
+          <w:lang w:val="el-GR"/>
+        </w:rPr>
+        <w:t>και κινείται κατά βάση οριζόντια. Σε αυτ</w:t>
+      </w:r>
+      <w:r>
+        <w:rPr>
+          <w:rFonts w:eastAsiaTheme="minorEastAsia"/>
+          <w:lang w:val="el-GR"/>
+        </w:rPr>
+        <w:t>ό το διάστημα</w:t>
+      </w:r>
+      <w:r>
+        <w:rPr>
+          <w:rFonts w:eastAsiaTheme="minorEastAsia"/>
+          <w:lang w:val="el-GR"/>
+        </w:rPr>
+        <w:t xml:space="preserve"> το σημαντικότερο ρόλο στον έλεγχο του σήματος παίζει η οριζόντια απόσταση από τα εμπόδια.</w:t>
+      </w:r>
+      <w:r>
+        <w:rPr>
+          <w:rFonts w:eastAsiaTheme="minorEastAsia"/>
+          <w:lang w:val="el-GR"/>
+        </w:rPr>
+        <w:t xml:space="preserve"> Επειδή η οριζόντια απόσταση του τελευταίου εμποδίου και του τελικού σημείου ταυτίζονται, δεν θέλουμε πολύ μεγάλη αλλαγή όταν θα έχει πλησιάσει σε αυτό το όχημα. Έτσι, επιλέγουμε σχετικά μικρή μεταβολή όταν το όχημα έχει πλησιάσει πολύ στην οριζόντια </w:t>
+      </w:r>
+      <w:r>
+        <w:rPr>
+          <w:rFonts w:eastAsiaTheme="minorEastAsia"/>
+          <w:lang w:val="el-GR"/>
+        </w:rPr>
+        <w:t xml:space="preserve">και κάθετη </w:t>
+      </w:r>
+      <w:r>
+        <w:rPr>
+          <w:rFonts w:eastAsiaTheme="minorEastAsia"/>
+          <w:lang w:val="el-GR"/>
+        </w:rPr>
+        <w:t>διεύθ</w:t>
+      </w:r>
+      <w:r>
+        <w:rPr>
+          <w:rFonts w:eastAsiaTheme="minorEastAsia"/>
+          <w:lang w:val="el-GR"/>
+        </w:rPr>
+        <w:t>υνση.</w:t>
+      </w:r>
+      <w:r>
+        <w:rPr>
+          <w:rFonts w:eastAsiaTheme="minorEastAsia"/>
+          <w:lang w:val="el-GR"/>
+        </w:rPr>
+        <w:t xml:space="preserve"> </w:t>
+      </w:r>
+      <w:r>
+        <w:rPr>
+          <w:rFonts w:eastAsiaTheme="minorEastAsia"/>
+          <w:lang w:val="el-GR"/>
+        </w:rPr>
+        <w:t>Όταν μόνο η οριζόντια απόσταση είναι πολύ μικρή, επιλέγουμε μεγάλη μεταβολή στην έξοδο για να αποφύγουμε σύγκρουση.</w:t>
+      </w:r>
+    </w:p>
+    <w:p>
+      <w:pPr>
+        <w:rPr>
+          <w:lang w:val="el-GR"/>
+        </w:rPr>
+      </w:pPr>
+    </w:p>
     <w:tbl>
       <w:tblPr>
         <w:tblStyle w:val="5-5"/>
@@ -3888,6 +4251,9 @@
                   </m:sub>
                 </m:sSub>
                 <m:r>
+                  <m:rPr>
+                    <m:sty m:val="bi"/>
+                  </m:rPr>
                   <w:rPr>
                     <w:rFonts w:ascii="Cambria Math" w:hAnsi="Cambria Math"/>
                   </w:rPr>
@@ -3904,6 +4270,9 @@
                   </m:sSubPr>
                   <m:e>
                     <m:r>
+                      <m:rPr>
+                        <m:sty m:val="bi"/>
+                      </m:rPr>
                       <w:rPr>
                         <w:rFonts w:ascii="Cambria Math" w:hAnsi="Cambria Math"/>
                       </w:rPr>
@@ -3912,6 +4281,9 @@
                   </m:e>
                   <m:sub>
                     <m:r>
+                      <m:rPr>
+                        <m:sty m:val="bi"/>
+                      </m:rPr>
                       <w:rPr>
                         <w:rFonts w:ascii="Cambria Math" w:hAnsi="Cambria Math"/>
                       </w:rPr>
@@ -4022,7 +4394,7 @@
               <w:cnfStyle w:val="000000100000" w:firstRow="0" w:lastRow="0" w:firstColumn="0" w:lastColumn="0" w:oddVBand="0" w:evenVBand="0" w:oddHBand="1" w:evenHBand="0" w:firstRowFirstColumn="0" w:firstRowLastColumn="0" w:lastRowFirstColumn="0" w:lastRowLastColumn="0"/>
             </w:pPr>
             <w:r>
-              <w:t>ZE</w:t>
+              <w:t>PS</w:t>
             </w:r>
           </w:p>
         </w:tc>
@@ -4108,6 +4480,23 @@
               <w:cnfStyle w:val="000000000000" w:firstRow="0" w:lastRow="0" w:firstColumn="0" w:lastColumn="0" w:oddVBand="0" w:evenVBand="0" w:oddHBand="0" w:evenHBand="0" w:firstRowFirstColumn="0" w:firstRowLastColumn="0" w:lastRowFirstColumn="0" w:lastRowLastColumn="0"/>
             </w:pPr>
             <w:r>
+              <w:t>P</w:t>
+            </w:r>
+            <w:r>
+              <w:t>L</w:t>
+            </w:r>
+          </w:p>
+        </w:tc>
+        <w:tc>
+          <w:tcPr>
+            <w:tcW w:w="1558" w:type="dxa"/>
+          </w:tcPr>
+          <w:p>
+            <w:pPr>
+              <w:jc w:val="center"/>
+              <w:cnfStyle w:val="000000000000" w:firstRow="0" w:lastRow="0" w:firstColumn="0" w:lastColumn="0" w:oddVBand="0" w:evenVBand="0" w:oddHBand="0" w:evenHBand="0" w:firstRowFirstColumn="0" w:firstRowLastColumn="0" w:lastRowFirstColumn="0" w:lastRowLastColumn="0"/>
+            </w:pPr>
+            <w:r>
               <w:t>ZE</w:t>
             </w:r>
           </w:p>
@@ -4128,7 +4517,7 @@
         </w:tc>
         <w:tc>
           <w:tcPr>
-            <w:tcW w:w="1558" w:type="dxa"/>
+            <w:tcW w:w="1559" w:type="dxa"/>
           </w:tcPr>
           <w:p>
             <w:pPr>
@@ -4136,21 +4525,7 @@
               <w:cnfStyle w:val="000000000000" w:firstRow="0" w:lastRow="0" w:firstColumn="0" w:lastColumn="0" w:oddVBand="0" w:evenVBand="0" w:oddHBand="0" w:evenHBand="0" w:firstRowFirstColumn="0" w:firstRowLastColumn="0" w:lastRowFirstColumn="0" w:lastRowLastColumn="0"/>
             </w:pPr>
             <w:r>
-              <w:t>PS</w:t>
-            </w:r>
-          </w:p>
-        </w:tc>
-        <w:tc>
-          <w:tcPr>
-            <w:tcW w:w="1559" w:type="dxa"/>
-          </w:tcPr>
-          <w:p>
-            <w:pPr>
-              <w:jc w:val="center"/>
-              <w:cnfStyle w:val="000000000000" w:firstRow="0" w:lastRow="0" w:firstColumn="0" w:lastColumn="0" w:oddVBand="0" w:evenVBand="0" w:oddHBand="0" w:evenHBand="0" w:firstRowFirstColumn="0" w:firstRowLastColumn="0" w:lastRowFirstColumn="0" w:lastRowLastColumn="0"/>
-            </w:pPr>
-            <w:r>
-              <w:t>PS</w:t>
+              <w:t>ZE</w:t>
             </w:r>
           </w:p>
         </w:tc>
@@ -4197,6 +4572,23 @@
               <w:cnfStyle w:val="000000100000" w:firstRow="0" w:lastRow="0" w:firstColumn="0" w:lastColumn="0" w:oddVBand="0" w:evenVBand="0" w:oddHBand="1" w:evenHBand="0" w:firstRowFirstColumn="0" w:firstRowLastColumn="0" w:lastRowFirstColumn="0" w:lastRowLastColumn="0"/>
             </w:pPr>
             <w:r>
+              <w:t>P</w:t>
+            </w:r>
+            <w:r>
+              <w:t>L</w:t>
+            </w:r>
+          </w:p>
+        </w:tc>
+        <w:tc>
+          <w:tcPr>
+            <w:tcW w:w="1558" w:type="dxa"/>
+          </w:tcPr>
+          <w:p>
+            <w:pPr>
+              <w:jc w:val="center"/>
+              <w:cnfStyle w:val="000000100000" w:firstRow="0" w:lastRow="0" w:firstColumn="0" w:lastColumn="0" w:oddVBand="0" w:evenVBand="0" w:oddHBand="1" w:evenHBand="0" w:firstRowFirstColumn="0" w:firstRowLastColumn="0" w:lastRowFirstColumn="0" w:lastRowLastColumn="0"/>
+            </w:pPr>
+            <w:r>
               <w:t>PS</w:t>
             </w:r>
           </w:p>
@@ -4211,21 +4603,7 @@
               <w:cnfStyle w:val="000000100000" w:firstRow="0" w:lastRow="0" w:firstColumn="0" w:lastColumn="0" w:oddVBand="0" w:evenVBand="0" w:oddHBand="1" w:evenHBand="0" w:firstRowFirstColumn="0" w:firstRowLastColumn="0" w:lastRowFirstColumn="0" w:lastRowLastColumn="0"/>
             </w:pPr>
             <w:r>
-              <w:t>PS</w:t>
-            </w:r>
-          </w:p>
-        </w:tc>
-        <w:tc>
-          <w:tcPr>
-            <w:tcW w:w="1558" w:type="dxa"/>
-          </w:tcPr>
-          <w:p>
-            <w:pPr>
-              <w:jc w:val="center"/>
-              <w:cnfStyle w:val="000000100000" w:firstRow="0" w:lastRow="0" w:firstColumn="0" w:lastColumn="0" w:oddVBand="0" w:evenVBand="0" w:oddHBand="1" w:evenHBand="0" w:firstRowFirstColumn="0" w:firstRowLastColumn="0" w:lastRowFirstColumn="0" w:lastRowLastColumn="0"/>
-            </w:pPr>
-            <w:r>
-              <w:t>PS</w:t>
+              <w:t>ZE</w:t>
             </w:r>
           </w:p>
         </w:tc>
@@ -4283,7 +4661,10 @@
               <w:cnfStyle w:val="000000000000" w:firstRow="0" w:lastRow="0" w:firstColumn="0" w:lastColumn="0" w:oddVBand="0" w:evenVBand="0" w:oddHBand="0" w:evenHBand="0" w:firstRowFirstColumn="0" w:firstRowLastColumn="0" w:lastRowFirstColumn="0" w:lastRowLastColumn="0"/>
             </w:pPr>
             <w:r>
-              <w:t>PS</w:t>
+              <w:t>P</w:t>
+            </w:r>
+            <w:r>
+              <w:t>L</w:t>
             </w:r>
           </w:p>
         </w:tc>
@@ -4372,7 +4753,10 @@
               <w:cnfStyle w:val="000000100000" w:firstRow="0" w:lastRow="0" w:firstColumn="0" w:lastColumn="0" w:oddVBand="0" w:evenVBand="0" w:oddHBand="1" w:evenHBand="0" w:firstRowFirstColumn="0" w:firstRowLastColumn="0" w:lastRowFirstColumn="0" w:lastRowLastColumn="0"/>
             </w:pPr>
             <w:r>
-              <w:t>PS</w:t>
+              <w:t>P</w:t>
+            </w:r>
+            <w:r>
+              <w:t>L</w:t>
             </w:r>
           </w:p>
         </w:tc>
@@ -4508,6 +4892,99 @@
       </w:r>
     </w:p>
     <w:p/>
+    <w:p>
+      <w:r>
+        <w:rPr>
+          <w:lang w:val="el-GR"/>
+        </w:rPr>
+        <w:t>Σε</w:t>
+      </w:r>
+      <w:r>
+        <w:rPr>
+          <w:lang w:val="el-GR"/>
+        </w:rPr>
+        <w:t xml:space="preserve"> </w:t>
+      </w:r>
+      <w:r>
+        <w:rPr>
+          <w:lang w:val="el-GR"/>
+        </w:rPr>
+        <w:t xml:space="preserve">αυτήν την περίπτωση το όχημα έχει μια γωνία κίνησης στο διάστημα </w:t>
+      </w:r>
+      <m:oMath>
+        <m:d>
+          <m:dPr>
+            <m:begChr m:val="["/>
+            <m:endChr m:val="]"/>
+            <m:ctrlPr>
+              <w:rPr>
+                <w:rFonts w:ascii="Cambria Math" w:hAnsi="Cambria Math"/>
+                <w:i/>
+                <w:lang w:val="el-GR"/>
+              </w:rPr>
+            </m:ctrlPr>
+          </m:dPr>
+          <m:e>
+            <m:r>
+              <w:rPr>
+                <w:rFonts w:ascii="Cambria Math" w:hAnsi="Cambria Math"/>
+                <w:lang w:val="el-GR"/>
+              </w:rPr>
+              <m:t xml:space="preserve">0°,  </m:t>
+            </m:r>
+            <m:r>
+              <w:rPr>
+                <w:rFonts w:ascii="Cambria Math" w:hAnsi="Cambria Math"/>
+                <w:lang w:val="el-GR"/>
+              </w:rPr>
+              <m:t>180</m:t>
+            </m:r>
+            <m:r>
+              <w:rPr>
+                <w:rFonts w:ascii="Cambria Math" w:hAnsi="Cambria Math"/>
+                <w:lang w:val="el-GR"/>
+              </w:rPr>
+              <m:t>°</m:t>
+            </m:r>
+          </m:e>
+        </m:d>
+        <m:r>
+          <w:rPr>
+            <w:rFonts w:ascii="Cambria Math" w:hAnsi="Cambria Math"/>
+            <w:lang w:val="el-GR"/>
+          </w:rPr>
+          <m:t xml:space="preserve"> </m:t>
+        </m:r>
+      </m:oMath>
+      <w:r>
+        <w:rPr>
+          <w:rFonts w:eastAsiaTheme="minorEastAsia"/>
+          <w:lang w:val="el-GR"/>
+        </w:rPr>
+        <w:t xml:space="preserve">και κινείται κατά βάση </w:t>
+      </w:r>
+      <w:r>
+        <w:rPr>
+          <w:rFonts w:eastAsiaTheme="minorEastAsia"/>
+          <w:lang w:val="el-GR"/>
+        </w:rPr>
+        <w:t>κατακόρυφα. Τέτοια κίνηση είναι επιθυμητή για την αποφυγή εμποδίων όταν τα έχουμε πλησιάσει πλέον αρκετά.</w:t>
+      </w:r>
+      <w:r>
+        <w:rPr>
+          <w:rFonts w:eastAsiaTheme="minorEastAsia"/>
+          <w:lang w:val="el-GR"/>
+        </w:rPr>
+        <w:t xml:space="preserve"> Έτσι, διατηρούμε την πορεία του οχήματος όταν τα εμπόδια είναι ακόμη σχετικά κοντά. Σε διαφορετική περίπτωση μεταβάλλουμε ελαφρώς την διεύθυνση προς τα δεξιά.</w:t>
+      </w:r>
+    </w:p>
+    <w:p>
+      <w:pPr>
+        <w:rPr>
+          <w:lang w:val="el-GR"/>
+        </w:rPr>
+      </w:pPr>
+    </w:p>
     <w:tbl>
       <w:tblPr>
         <w:tblStyle w:val="5-5"/>
@@ -4578,6 +5055,9 @@
                   </m:sub>
                 </m:sSub>
                 <m:r>
+                  <m:rPr>
+                    <m:sty m:val="bi"/>
+                  </m:rPr>
                   <w:rPr>
                     <w:rFonts w:ascii="Cambria Math" w:hAnsi="Cambria Math"/>
                   </w:rPr>
@@ -4594,6 +5074,9 @@
                   </m:sSubPr>
                   <m:e>
                     <m:r>
+                      <m:rPr>
+                        <m:sty m:val="bi"/>
+                      </m:rPr>
                       <w:rPr>
                         <w:rFonts w:ascii="Cambria Math" w:hAnsi="Cambria Math"/>
                       </w:rPr>
@@ -4602,6 +5085,9 @@
                   </m:e>
                   <m:sub>
                     <m:r>
+                      <m:rPr>
+                        <m:sty m:val="bi"/>
+                      </m:rPr>
                       <w:rPr>
                         <w:rFonts w:ascii="Cambria Math" w:hAnsi="Cambria Math"/>
                       </w:rPr>
@@ -5015,7 +5501,7 @@
               <w:cnfStyle w:val="000000000000" w:firstRow="0" w:lastRow="0" w:firstColumn="0" w:lastColumn="0" w:oddVBand="0" w:evenVBand="0" w:oddHBand="0" w:evenHBand="0" w:firstRowFirstColumn="0" w:firstRowLastColumn="0" w:lastRowFirstColumn="0" w:lastRowLastColumn="0"/>
             </w:pPr>
             <w:r>
-              <w:t>ZE</w:t>
+              <w:t>NS</w:t>
             </w:r>
           </w:p>
         </w:tc>
@@ -5104,7 +5590,7 @@
               <w:cnfStyle w:val="000000100000" w:firstRow="0" w:lastRow="0" w:firstColumn="0" w:lastColumn="0" w:oddVBand="0" w:evenVBand="0" w:oddHBand="1" w:evenHBand="0" w:firstRowFirstColumn="0" w:firstRowLastColumn="0" w:lastRowFirstColumn="0" w:lastRowLastColumn="0"/>
             </w:pPr>
             <w:r>
-              <w:t>ZE</w:t>
+              <w:t>NS</w:t>
             </w:r>
           </w:p>
         </w:tc>
@@ -5185,16 +5671,115 @@
         <w:rPr>
           <w:color w:val="auto"/>
         </w:rPr>
-        <w:t>P</w:t>
-      </w:r>
-      <w:r>
-        <w:rPr>
-          <w:color w:val="auto"/>
-        </w:rPr>
-        <w:t>L</w:t>
+        <w:t>PL</w:t>
       </w:r>
     </w:p>
     <w:p/>
+    <w:p>
+      <w:pPr>
+        <w:rPr>
+          <w:lang w:val="el-GR"/>
+        </w:rPr>
+      </w:pPr>
+      <w:r>
+        <w:rPr>
+          <w:lang w:val="el-GR"/>
+        </w:rPr>
+        <w:t>Σε</w:t>
+      </w:r>
+      <w:r>
+        <w:rPr>
+          <w:lang w:val="el-GR"/>
+        </w:rPr>
+        <w:t xml:space="preserve"> </w:t>
+      </w:r>
+      <w:r>
+        <w:rPr>
+          <w:lang w:val="el-GR"/>
+        </w:rPr>
+        <w:t xml:space="preserve">αυτήν την περίπτωση το όχημα έχει μια γωνία κίνησης στο διάστημα </w:t>
+      </w:r>
+      <m:oMath>
+        <m:r>
+          <w:rPr>
+            <w:rFonts w:ascii="Cambria Math" w:hAnsi="Cambria Math"/>
+            <w:lang w:val="el-GR"/>
+          </w:rPr>
+          <m:t>[</m:t>
+        </m:r>
+        <m:r>
+          <w:rPr>
+            <w:rFonts w:ascii="Cambria Math" w:hAnsi="Cambria Math"/>
+            <w:lang w:val="el-GR"/>
+          </w:rPr>
+          <m:t>9</m:t>
+        </m:r>
+        <m:r>
+          <w:rPr>
+            <w:rFonts w:ascii="Cambria Math" w:hAnsi="Cambria Math"/>
+            <w:lang w:val="el-GR"/>
+          </w:rPr>
+          <m:t xml:space="preserve">0°, </m:t>
+        </m:r>
+        <m:r>
+          <w:rPr>
+            <w:rFonts w:ascii="Cambria Math" w:hAnsi="Cambria Math"/>
+            <w:lang w:val="el-GR"/>
+          </w:rPr>
+          <m:t>18</m:t>
+        </m:r>
+        <m:r>
+          <w:rPr>
+            <w:rFonts w:ascii="Cambria Math" w:hAnsi="Cambria Math"/>
+            <w:lang w:val="el-GR"/>
+          </w:rPr>
+          <m:t>0°]</m:t>
+        </m:r>
+      </m:oMath>
+      <w:r>
+        <w:rPr>
+          <w:rFonts w:eastAsiaTheme="minorEastAsia"/>
+          <w:lang w:val="el-GR"/>
+        </w:rPr>
+        <w:t>. Μια τέτοια διεύθυνση δεν είναι επιθυμητή για την επίτευξη του στόχου οπότε η έξοδος πρέπει να μεταβληθεί για να στρέψει το όχημα προς την κατεύθυνση του τελικού σημείου.</w:t>
+      </w:r>
+      <w:r>
+        <w:rPr>
+          <w:rFonts w:eastAsiaTheme="minorEastAsia"/>
+          <w:lang w:val="el-GR"/>
+        </w:rPr>
+        <w:t xml:space="preserve"> </w:t>
+      </w:r>
+      <w:r>
+        <w:rPr>
+          <w:rFonts w:eastAsiaTheme="minorEastAsia"/>
+          <w:lang w:val="el-GR"/>
+        </w:rPr>
+        <w:t xml:space="preserve">Μεταβάλλουμε σημαντικά την έξοδο όταν είμαστε μακριά από τα εμπόδια καθώς σίγουρα δεν θέλουμε απομάκρυνση από τον τελικό στόχο </w:t>
+      </w:r>
+      <w:r>
+        <w:rPr>
+          <w:rFonts w:eastAsiaTheme="minorEastAsia"/>
+          <w:lang w:val="el-GR"/>
+        </w:rPr>
+        <w:lastRenderedPageBreak/>
+        <w:t>σε αυτήν την περίπτωση. Όταν είμαστε κοντά σε εμπόδια, είτε δεν επηρεάζουμε καθόλου την έξοδο για να απομακρυνθούμε από αυτά είτε την επηρεάζουμε λίγο, ανάλογα με τις αποστάσεις.</w:t>
+      </w:r>
+    </w:p>
+    <w:p>
+      <w:pPr>
+        <w:rPr>
+          <w:lang w:val="el-GR"/>
+        </w:rPr>
+      </w:pPr>
+    </w:p>
+    <w:p>
+      <w:pPr>
+        <w:rPr>
+          <w:lang w:val="el-GR"/>
+        </w:rPr>
+      </w:pPr>
+    </w:p>
     <w:tbl>
       <w:tblPr>
         <w:tblStyle w:val="5-5"/>
@@ -5265,6 +5850,9 @@
                   </m:sub>
                 </m:sSub>
                 <m:r>
+                  <m:rPr>
+                    <m:sty m:val="bi"/>
+                  </m:rPr>
                   <w:rPr>
                     <w:rFonts w:ascii="Cambria Math" w:hAnsi="Cambria Math"/>
                   </w:rPr>
@@ -5281,6 +5869,9 @@
                   </m:sSubPr>
                   <m:e>
                     <m:r>
+                      <m:rPr>
+                        <m:sty m:val="bi"/>
+                      </m:rPr>
                       <w:rPr>
                         <w:rFonts w:ascii="Cambria Math" w:hAnsi="Cambria Math"/>
                       </w:rPr>
@@ -5289,6 +5880,9 @@
                   </m:e>
                   <m:sub>
                     <m:r>
+                      <m:rPr>
+                        <m:sty m:val="bi"/>
+                      </m:rPr>
                       <w:rPr>
                         <w:rFonts w:ascii="Cambria Math" w:hAnsi="Cambria Math"/>
                       </w:rPr>
@@ -5399,7 +5993,7 @@
               <w:cnfStyle w:val="000000100000" w:firstRow="0" w:lastRow="0" w:firstColumn="0" w:lastColumn="0" w:oddVBand="0" w:evenVBand="0" w:oddHBand="1" w:evenHBand="0" w:firstRowFirstColumn="0" w:firstRowLastColumn="0" w:lastRowFirstColumn="0" w:lastRowLastColumn="0"/>
             </w:pPr>
             <w:r>
-              <w:t>ZE</w:t>
+              <w:t>NS</w:t>
             </w:r>
           </w:p>
         </w:tc>
@@ -5812,6 +6406,1278 @@
       </w:tr>
     </w:tbl>
     <w:p/>
+    <w:p/>
+    <w:p>
+      <w:pPr>
+        <w:pStyle w:val="2"/>
+        <w:rPr>
+          <w:b/>
+          <w:bCs/>
+          <w:color w:val="auto"/>
+          <w:lang w:val="el-GR"/>
+        </w:rPr>
+      </w:pPr>
+      <w:r>
+        <w:rPr>
+          <w:b/>
+          <w:bCs/>
+          <w:color w:val="auto"/>
+          <w:lang w:val="el-GR"/>
+        </w:rPr>
+        <w:t>Προσομοίωση Πορείας Οχήματος</w:t>
+      </w:r>
+    </w:p>
+    <w:p>
+      <w:pPr>
+        <w:rPr>
+          <w:lang w:val="el-GR"/>
+        </w:rPr>
+      </w:pPr>
+    </w:p>
+    <w:p>
+      <w:pPr>
+        <w:rPr>
+          <w:rFonts w:eastAsiaTheme="minorEastAsia"/>
+          <w:lang w:val="el-GR"/>
+        </w:rPr>
+      </w:pPr>
+      <w:r>
+        <w:rPr>
+          <w:rFonts w:eastAsiaTheme="minorEastAsia"/>
+          <w:lang w:val="el-GR"/>
+        </w:rPr>
+        <w:t xml:space="preserve">Αρχικά, </w:t>
+      </w:r>
+      <w:proofErr w:type="spellStart"/>
+      <w:r>
+        <w:rPr>
+          <w:rFonts w:eastAsiaTheme="minorEastAsia"/>
+          <w:lang w:val="el-GR"/>
+        </w:rPr>
+        <w:t>μοντελοποιήσαμε</w:t>
+      </w:r>
+      <w:proofErr w:type="spellEnd"/>
+      <w:r>
+        <w:rPr>
+          <w:rFonts w:eastAsiaTheme="minorEastAsia"/>
+          <w:lang w:val="el-GR"/>
+        </w:rPr>
+        <w:t xml:space="preserve"> την κινηματική του οχήματος. Δεδομένης της γωνίας κίνησης </w:t>
+      </w:r>
+      <w:r>
+        <w:rPr>
+          <w:rFonts w:eastAsiaTheme="minorEastAsia"/>
+          <w:lang w:val="el-GR"/>
+        </w:rPr>
+        <w:t>θ</w:t>
+      </w:r>
+      <w:r>
+        <w:rPr>
+          <w:rFonts w:eastAsiaTheme="minorEastAsia"/>
+          <w:lang w:val="el-GR"/>
+        </w:rPr>
+        <w:t xml:space="preserve">, οι συνιστώσες της ταχύτητας στους άξονες </w:t>
+      </w:r>
+      <w:r>
+        <w:rPr>
+          <w:rFonts w:eastAsiaTheme="minorEastAsia"/>
+          <w:i/>
+          <w:iCs/>
+        </w:rPr>
+        <w:t>x</w:t>
+      </w:r>
+      <w:r>
+        <w:rPr>
+          <w:rFonts w:eastAsiaTheme="minorEastAsia"/>
+          <w:i/>
+          <w:iCs/>
+          <w:lang w:val="el-GR"/>
+        </w:rPr>
+        <w:t xml:space="preserve"> </w:t>
+      </w:r>
+      <w:r>
+        <w:rPr>
+          <w:rFonts w:eastAsiaTheme="minorEastAsia"/>
+          <w:lang w:val="el-GR"/>
+        </w:rPr>
+        <w:t xml:space="preserve">και </w:t>
+      </w:r>
+      <w:r>
+        <w:rPr>
+          <w:rFonts w:eastAsiaTheme="minorEastAsia"/>
+          <w:i/>
+          <w:iCs/>
+        </w:rPr>
+        <w:t>y</w:t>
+      </w:r>
+      <w:r>
+        <w:rPr>
+          <w:rFonts w:eastAsiaTheme="minorEastAsia"/>
+          <w:lang w:val="el-GR"/>
+        </w:rPr>
+        <w:t xml:space="preserve"> </w:t>
+      </w:r>
+      <w:r>
+        <w:rPr>
+          <w:rFonts w:eastAsiaTheme="minorEastAsia"/>
+          <w:lang w:val="el-GR"/>
+        </w:rPr>
+        <w:t>θα είναι</w:t>
+      </w:r>
+    </w:p>
+    <w:p>
+      <w:pPr>
+        <w:rPr>
+          <w:rFonts w:eastAsiaTheme="minorEastAsia"/>
+          <w:i/>
+          <w:iCs/>
+          <w:lang w:val="el-GR"/>
+        </w:rPr>
+      </w:pPr>
+      <m:oMathPara>
+        <m:oMath>
+          <m:sSub>
+            <m:sSubPr>
+              <m:ctrlPr>
+                <w:rPr>
+                  <w:rFonts w:ascii="Cambria Math" w:hAnsi="Cambria Math"/>
+                  <w:i/>
+                  <w:lang w:val="el-GR"/>
+                </w:rPr>
+              </m:ctrlPr>
+            </m:sSubPr>
+            <m:e>
+              <m:r>
+                <w:rPr>
+                  <w:rFonts w:ascii="Cambria Math" w:hAnsi="Cambria Math"/>
+                  <w:lang w:val="el-GR"/>
+                </w:rPr>
+                <m:t>u</m:t>
+              </m:r>
+            </m:e>
+            <m:sub>
+              <m:r>
+                <w:rPr>
+                  <w:rFonts w:ascii="Cambria Math" w:hAnsi="Cambria Math"/>
+                  <w:lang w:val="el-GR"/>
+                </w:rPr>
+                <m:t>x</m:t>
+              </m:r>
+            </m:sub>
+          </m:sSub>
+          <m:r>
+            <w:rPr>
+              <w:rFonts w:ascii="Cambria Math" w:hAnsi="Cambria Math"/>
+              <w:lang w:val="el-GR"/>
+            </w:rPr>
+            <m:t>=u*</m:t>
+          </m:r>
+          <m:r>
+            <m:rPr>
+              <m:sty m:val="p"/>
+            </m:rPr>
+            <w:rPr>
+              <w:rFonts w:ascii="Cambria Math" w:hAnsi="Cambria Math"/>
+              <w:lang w:val="el-GR"/>
+            </w:rPr>
+            <m:t>cos⁡</m:t>
+          </m:r>
+          <m:r>
+            <w:rPr>
+              <w:rFonts w:ascii="Cambria Math" w:hAnsi="Cambria Math"/>
+              <w:lang w:val="el-GR"/>
+            </w:rPr>
+            <m:t>(</m:t>
+          </m:r>
+          <m:r>
+            <m:rPr>
+              <m:sty m:val="p"/>
+            </m:rPr>
+            <w:rPr>
+              <w:rFonts w:ascii="Cambria Math" w:hAnsi="Cambria Math"/>
+              <w:lang w:val="el-GR"/>
+            </w:rPr>
+            <m:t>θ)</m:t>
+          </m:r>
+        </m:oMath>
+      </m:oMathPara>
+    </w:p>
+    <w:p>
+      <w:pPr>
+        <w:rPr>
+          <w:rFonts w:eastAsiaTheme="minorEastAsia"/>
+          <w:lang w:val="el-GR"/>
+        </w:rPr>
+      </w:pPr>
+      <w:r>
+        <w:rPr>
+          <w:rFonts w:eastAsiaTheme="minorEastAsia"/>
+          <w:lang w:val="el-GR"/>
+        </w:rPr>
+        <w:t>Και</w:t>
+      </w:r>
+    </w:p>
+    <w:p>
+      <w:pPr>
+        <w:rPr>
+          <w:rFonts w:eastAsiaTheme="minorEastAsia"/>
+          <w:i/>
+          <w:iCs/>
+          <w:lang w:val="el-GR"/>
+        </w:rPr>
+      </w:pPr>
+      <m:oMathPara>
+        <m:oMath>
+          <m:sSub>
+            <m:sSubPr>
+              <m:ctrlPr>
+                <w:rPr>
+                  <w:rFonts w:ascii="Cambria Math" w:hAnsi="Cambria Math"/>
+                  <w:i/>
+                  <w:lang w:val="el-GR"/>
+                </w:rPr>
+              </m:ctrlPr>
+            </m:sSubPr>
+            <m:e>
+              <m:r>
+                <w:rPr>
+                  <w:rFonts w:ascii="Cambria Math" w:hAnsi="Cambria Math"/>
+                  <w:lang w:val="el-GR"/>
+                </w:rPr>
+                <m:t>u</m:t>
+              </m:r>
+            </m:e>
+            <m:sub>
+              <m:r>
+                <w:rPr>
+                  <w:rFonts w:ascii="Cambria Math" w:hAnsi="Cambria Math"/>
+                  <w:lang w:val="el-GR"/>
+                </w:rPr>
+                <m:t>y</m:t>
+              </m:r>
+            </m:sub>
+          </m:sSub>
+          <m:r>
+            <w:rPr>
+              <w:rFonts w:ascii="Cambria Math" w:hAnsi="Cambria Math"/>
+              <w:lang w:val="el-GR"/>
+            </w:rPr>
+            <m:t>=u*</m:t>
+          </m:r>
+          <m:r>
+            <m:rPr>
+              <m:sty m:val="p"/>
+            </m:rPr>
+            <w:rPr>
+              <w:rFonts w:ascii="Cambria Math" w:hAnsi="Cambria Math"/>
+              <w:lang w:val="el-GR"/>
+            </w:rPr>
+            <m:t>s</m:t>
+          </m:r>
+          <m:r>
+            <w:rPr>
+              <w:rFonts w:ascii="Cambria Math" w:hAnsi="Cambria Math"/>
+              <w:lang w:val="el-GR"/>
+            </w:rPr>
+            <m:t>in</m:t>
+          </m:r>
+          <m:r>
+            <w:rPr>
+              <w:rFonts w:ascii="Cambria Math" w:hAnsi="Cambria Math"/>
+              <w:lang w:val="el-GR"/>
+            </w:rPr>
+            <m:t>(</m:t>
+          </m:r>
+          <m:r>
+            <m:rPr>
+              <m:sty m:val="p"/>
+            </m:rPr>
+            <w:rPr>
+              <w:rFonts w:ascii="Cambria Math" w:hAnsi="Cambria Math"/>
+              <w:lang w:val="el-GR"/>
+            </w:rPr>
+            <m:t>θ)</m:t>
+          </m:r>
+        </m:oMath>
+      </m:oMathPara>
+    </w:p>
+    <w:p>
+      <w:pPr>
+        <w:rPr>
+          <w:iCs/>
+          <w:lang w:val="el-GR"/>
+        </w:rPr>
+      </w:pPr>
+      <w:r>
+        <w:rPr>
+          <w:iCs/>
+          <w:lang w:val="el-GR"/>
+        </w:rPr>
+        <w:t>Έτσι, αν συνδυάσουμε τις παραπάνω εξισώσεις με τον ορισμό της ταχύτητας ως το ρυθμό μεταβολής της θέσης ενός σώματος, έχουμε τον τρόπο υπολογισμού των νέων συντεταγμένων του σώματος.</w:t>
+      </w:r>
+    </w:p>
+    <w:p>
+      <w:pPr>
+        <w:rPr>
+          <w:rFonts w:eastAsiaTheme="minorEastAsia"/>
+          <w:i/>
+          <w:iCs/>
+          <w:lang w:val="el-GR"/>
+        </w:rPr>
+      </w:pPr>
+      <m:oMathPara>
+        <m:oMath>
+          <m:r>
+            <w:rPr>
+              <w:rFonts w:ascii="Cambria Math" w:hAnsi="Cambria Math"/>
+            </w:rPr>
+            <m:t>x(k)=x</m:t>
+          </m:r>
+          <m:d>
+            <m:dPr>
+              <m:ctrlPr>
+                <w:rPr>
+                  <w:rFonts w:ascii="Cambria Math" w:hAnsi="Cambria Math"/>
+                  <w:i/>
+                </w:rPr>
+              </m:ctrlPr>
+            </m:dPr>
+            <m:e>
+              <m:r>
+                <w:rPr>
+                  <w:rFonts w:ascii="Cambria Math" w:hAnsi="Cambria Math"/>
+                </w:rPr>
+                <m:t>k-1</m:t>
+              </m:r>
+            </m:e>
+          </m:d>
+          <m:r>
+            <w:rPr>
+              <w:rFonts w:ascii="Cambria Math" w:hAnsi="Cambria Math"/>
+            </w:rPr>
+            <m:t xml:space="preserve">+ </m:t>
+          </m:r>
+          <m:r>
+            <w:rPr>
+              <w:rFonts w:ascii="Cambria Math" w:hAnsi="Cambria Math"/>
+              <w:lang w:val="el-GR"/>
+            </w:rPr>
+            <m:t>u*</m:t>
+          </m:r>
+          <m:r>
+            <m:rPr>
+              <m:sty m:val="p"/>
+            </m:rPr>
+            <w:rPr>
+              <w:rFonts w:ascii="Cambria Math" w:hAnsi="Cambria Math"/>
+              <w:lang w:val="el-GR"/>
+            </w:rPr>
+            <m:t>cos⁡</m:t>
+          </m:r>
+          <m:r>
+            <w:rPr>
+              <w:rFonts w:ascii="Cambria Math" w:hAnsi="Cambria Math"/>
+              <w:lang w:val="el-GR"/>
+            </w:rPr>
+            <m:t>(</m:t>
+          </m:r>
+          <m:r>
+            <m:rPr>
+              <m:sty m:val="p"/>
+            </m:rPr>
+            <w:rPr>
+              <w:rFonts w:ascii="Cambria Math" w:hAnsi="Cambria Math"/>
+              <w:lang w:val="el-GR"/>
+            </w:rPr>
+            <m:t>θ)</m:t>
+          </m:r>
+        </m:oMath>
+      </m:oMathPara>
+    </w:p>
+    <w:p>
+      <w:pPr>
+        <w:rPr>
+          <w:rFonts w:eastAsiaTheme="minorEastAsia"/>
+          <w:i/>
+          <w:iCs/>
+          <w:lang w:val="el-GR"/>
+        </w:rPr>
+      </w:pPr>
+      <m:oMathPara>
+        <m:oMath>
+          <m:r>
+            <w:rPr>
+              <w:rFonts w:ascii="Cambria Math" w:hAnsi="Cambria Math"/>
+            </w:rPr>
+            <m:t>y</m:t>
+          </m:r>
+          <m:r>
+            <w:rPr>
+              <w:rFonts w:ascii="Cambria Math" w:hAnsi="Cambria Math"/>
+            </w:rPr>
+            <m:t>(k)=</m:t>
+          </m:r>
+          <m:r>
+            <w:rPr>
+              <w:rFonts w:ascii="Cambria Math" w:hAnsi="Cambria Math"/>
+            </w:rPr>
+            <m:t>y</m:t>
+          </m:r>
+          <m:d>
+            <m:dPr>
+              <m:ctrlPr>
+                <w:rPr>
+                  <w:rFonts w:ascii="Cambria Math" w:hAnsi="Cambria Math"/>
+                  <w:i/>
+                </w:rPr>
+              </m:ctrlPr>
+            </m:dPr>
+            <m:e>
+              <m:r>
+                <w:rPr>
+                  <w:rFonts w:ascii="Cambria Math" w:hAnsi="Cambria Math"/>
+                </w:rPr>
+                <m:t>k-1</m:t>
+              </m:r>
+            </m:e>
+          </m:d>
+          <m:r>
+            <w:rPr>
+              <w:rFonts w:ascii="Cambria Math" w:hAnsi="Cambria Math"/>
+            </w:rPr>
+            <m:t xml:space="preserve">+ </m:t>
+          </m:r>
+          <m:r>
+            <w:rPr>
+              <w:rFonts w:ascii="Cambria Math" w:hAnsi="Cambria Math"/>
+              <w:lang w:val="el-GR"/>
+            </w:rPr>
+            <m:t>u*</m:t>
+          </m:r>
+          <m:r>
+            <m:rPr>
+              <m:sty m:val="p"/>
+            </m:rPr>
+            <w:rPr>
+              <w:rFonts w:ascii="Cambria Math" w:hAnsi="Cambria Math"/>
+              <w:lang w:val="el-GR"/>
+            </w:rPr>
+            <m:t>sin</m:t>
+          </m:r>
+          <m:r>
+            <m:rPr>
+              <m:sty m:val="p"/>
+            </m:rPr>
+            <w:rPr>
+              <w:rFonts w:ascii="Cambria Math" w:hAnsi="Cambria Math"/>
+              <w:lang w:val="el-GR"/>
+            </w:rPr>
+            <m:t>⁡</m:t>
+          </m:r>
+          <m:r>
+            <w:rPr>
+              <w:rFonts w:ascii="Cambria Math" w:hAnsi="Cambria Math"/>
+              <w:lang w:val="el-GR"/>
+            </w:rPr>
+            <m:t>(</m:t>
+          </m:r>
+          <m:r>
+            <m:rPr>
+              <m:sty m:val="p"/>
+            </m:rPr>
+            <w:rPr>
+              <w:rFonts w:ascii="Cambria Math" w:hAnsi="Cambria Math"/>
+              <w:lang w:val="el-GR"/>
+            </w:rPr>
+            <m:t>θ)</m:t>
+          </m:r>
+        </m:oMath>
+      </m:oMathPara>
+    </w:p>
+    <w:p>
+      <w:pPr>
+        <w:rPr>
+          <w:rFonts w:eastAsiaTheme="minorEastAsia"/>
+          <w:i/>
+          <w:lang w:val="el-GR"/>
+        </w:rPr>
+      </w:pPr>
+      <w:r>
+        <w:rPr>
+          <w:rFonts w:eastAsiaTheme="minorEastAsia"/>
+          <w:lang w:val="el-GR"/>
+        </w:rPr>
+        <w:t xml:space="preserve">Για τη γωνία </w:t>
+      </w:r>
+      <w:r>
+        <w:rPr>
+          <w:rFonts w:eastAsiaTheme="minorEastAsia"/>
+          <w:lang w:val="el-GR"/>
+        </w:rPr>
+        <w:t>θ</w:t>
+      </w:r>
+      <w:r>
+        <w:rPr>
+          <w:rFonts w:eastAsiaTheme="minorEastAsia"/>
+          <w:i/>
+          <w:iCs/>
+          <w:lang w:val="el-GR"/>
+        </w:rPr>
+        <w:t>,</w:t>
+      </w:r>
+      <w:r>
+        <w:rPr>
+          <w:rFonts w:eastAsiaTheme="minorEastAsia"/>
+          <w:i/>
+          <w:iCs/>
+          <w:lang w:val="el-GR"/>
+        </w:rPr>
+        <w:t xml:space="preserve"> </w:t>
+      </w:r>
+      <w:r>
+        <w:rPr>
+          <w:rFonts w:eastAsiaTheme="minorEastAsia"/>
+          <w:lang w:val="el-GR"/>
+        </w:rPr>
+        <w:t xml:space="preserve">θα ισχύει ο απλός τύπος μεταβολής </w:t>
+      </w:r>
+      <m:oMath>
+        <m:sSup>
+          <m:sSupPr>
+            <m:ctrlPr>
+              <w:rPr>
+                <w:rFonts w:ascii="Cambria Math" w:eastAsiaTheme="minorEastAsia" w:hAnsi="Cambria Math"/>
+                <w:i/>
+                <w:lang w:val="el-GR"/>
+              </w:rPr>
+            </m:ctrlPr>
+          </m:sSupPr>
+          <m:e>
+            <m:r>
+              <w:rPr>
+                <w:rFonts w:ascii="Cambria Math" w:eastAsiaTheme="minorEastAsia" w:hAnsi="Cambria Math"/>
+                <w:lang w:val="el-GR"/>
+              </w:rPr>
+              <m:t>θ</m:t>
+            </m:r>
+          </m:e>
+          <m:sup>
+            <m:r>
+              <w:rPr>
+                <w:rFonts w:ascii="Cambria Math" w:eastAsiaTheme="minorEastAsia" w:hAnsi="Cambria Math"/>
+                <w:lang w:val="el-GR"/>
+              </w:rPr>
+              <m:t>'</m:t>
+            </m:r>
+          </m:sup>
+        </m:sSup>
+        <m:r>
+          <w:rPr>
+            <w:rFonts w:ascii="Cambria Math" w:eastAsiaTheme="minorEastAsia" w:hAnsi="Cambria Math"/>
+            <w:lang w:val="el-GR"/>
+          </w:rPr>
+          <m:t>=θ+</m:t>
+        </m:r>
+        <m:r>
+          <w:rPr>
+            <w:rFonts w:ascii="Cambria Math" w:eastAsiaTheme="minorEastAsia" w:hAnsi="Cambria Math"/>
+          </w:rPr>
+          <m:t>d</m:t>
+        </m:r>
+        <m:r>
+          <w:rPr>
+            <w:rFonts w:ascii="Cambria Math" w:eastAsiaTheme="minorEastAsia" w:hAnsi="Cambria Math"/>
+            <w:lang w:val="el-GR"/>
+          </w:rPr>
+          <m:t>θ</m:t>
+        </m:r>
+      </m:oMath>
+      <w:r>
+        <w:rPr>
+          <w:rFonts w:eastAsiaTheme="minorEastAsia"/>
+          <w:lang w:val="el-GR"/>
+        </w:rPr>
+        <w:t>.</w:t>
+      </w:r>
+    </w:p>
+    <w:p>
+      <w:pPr>
+        <w:rPr>
+          <w:rFonts w:eastAsiaTheme="minorEastAsia"/>
+        </w:rPr>
+      </w:pPr>
+      <w:r>
+        <w:rPr>
+          <w:iCs/>
+          <w:lang w:val="el-GR"/>
+        </w:rPr>
+        <w:t xml:space="preserve">Έτσι, χρησιμοποιώντας τον ασαφή ελεγκτή με τη βάση κανόνων που </w:t>
+      </w:r>
+      <w:r>
+        <w:rPr>
+          <w:iCs/>
+          <w:lang w:val="el-GR"/>
+        </w:rPr>
+        <w:t>περιγράψαμε</w:t>
+      </w:r>
+      <w:r>
+        <w:rPr>
+          <w:iCs/>
+          <w:lang w:val="el-GR"/>
+        </w:rPr>
+        <w:t xml:space="preserve"> για τον υπολογισμό της μεταβολής της γωνίας θ και τους παραπάνω τύπους για την κίνηση του οχήματος, προσομοιώσαμε την κίνηση του οχήματος ξεκινώντας από την αρχική θέση </w:t>
+      </w:r>
+      <m:oMath>
+        <m:d>
+          <m:dPr>
+            <m:ctrlPr>
+              <w:rPr>
+                <w:rFonts w:ascii="Cambria Math" w:hAnsi="Cambria Math"/>
+                <w:i/>
+              </w:rPr>
+            </m:ctrlPr>
+          </m:dPr>
+          <m:e>
+            <m:r>
+              <w:rPr>
+                <w:rFonts w:ascii="Cambria Math" w:hAnsi="Cambria Math"/>
+              </w:rPr>
+              <m:t>x</m:t>
+            </m:r>
+            <m:sSub>
+              <m:sSubPr>
+                <m:ctrlPr>
+                  <w:rPr>
+                    <w:rFonts w:ascii="Cambria Math" w:hAnsi="Cambria Math"/>
+                    <w:i/>
+                  </w:rPr>
+                </m:ctrlPr>
+              </m:sSubPr>
+              <m:e>
+                <m:r>
+                  <m:rPr>
+                    <m:sty m:val="p"/>
+                  </m:rPr>
+                  <w:rPr>
+                    <w:rFonts w:ascii="Cambria Math" w:hAnsi="Cambria Math"/>
+                    <w:lang w:val="el-GR"/>
+                  </w:rPr>
+                  <w:softHyphen/>
+                </m:r>
+              </m:e>
+              <m:sub>
+                <m:r>
+                  <w:rPr>
+                    <w:rFonts w:ascii="Cambria Math" w:hAnsi="Cambria Math"/>
+                  </w:rPr>
+                  <m:t>init</m:t>
+                </m:r>
+              </m:sub>
+            </m:sSub>
+            <m:r>
+              <w:rPr>
+                <w:rFonts w:ascii="Cambria Math" w:hAnsi="Cambria Math"/>
+                <w:lang w:val="el-GR"/>
+              </w:rPr>
+              <m:t>,</m:t>
+            </m:r>
+            <m:sSub>
+              <m:sSubPr>
+                <m:ctrlPr>
+                  <w:rPr>
+                    <w:rFonts w:ascii="Cambria Math" w:hAnsi="Cambria Math"/>
+                    <w:i/>
+                  </w:rPr>
+                </m:ctrlPr>
+              </m:sSubPr>
+              <m:e>
+                <m:r>
+                  <w:rPr>
+                    <w:rFonts w:ascii="Cambria Math" w:hAnsi="Cambria Math"/>
+                  </w:rPr>
+                  <m:t>y</m:t>
+                </m:r>
+              </m:e>
+              <m:sub>
+                <m:r>
+                  <w:rPr>
+                    <w:rFonts w:ascii="Cambria Math" w:hAnsi="Cambria Math"/>
+                  </w:rPr>
+                  <m:t>init</m:t>
+                </m:r>
+              </m:sub>
+            </m:sSub>
+          </m:e>
+        </m:d>
+        <m:r>
+          <w:rPr>
+            <w:rFonts w:ascii="Cambria Math" w:hAnsi="Cambria Math"/>
+            <w:lang w:val="el-GR"/>
+          </w:rPr>
+          <m:t>=</m:t>
+        </m:r>
+        <m:d>
+          <m:dPr>
+            <m:ctrlPr>
+              <w:rPr>
+                <w:rFonts w:ascii="Cambria Math" w:hAnsi="Cambria Math"/>
+                <w:i/>
+              </w:rPr>
+            </m:ctrlPr>
+          </m:dPr>
+          <m:e>
+            <m:r>
+              <w:rPr>
+                <w:rFonts w:ascii="Cambria Math" w:hAnsi="Cambria Math"/>
+                <w:lang w:val="el-GR"/>
+              </w:rPr>
+              <m:t>4 , 0.4</m:t>
+            </m:r>
+          </m:e>
+        </m:d>
+        <m:r>
+          <w:rPr>
+            <w:rFonts w:ascii="Cambria Math" w:hAnsi="Cambria Math"/>
+          </w:rPr>
+          <m:t>.</m:t>
+        </m:r>
+      </m:oMath>
+    </w:p>
+    <w:p>
+      <w:pPr>
+        <w:rPr>
+          <w:rFonts w:eastAsiaTheme="minorEastAsia"/>
+          <w:lang w:val="el-GR"/>
+        </w:rPr>
+      </w:pPr>
+      <w:r>
+        <w:rPr>
+          <w:rFonts w:eastAsiaTheme="minorEastAsia"/>
+          <w:lang w:val="el-GR"/>
+        </w:rPr>
+        <w:t>Στα επόμενα σχήματα μπορούμε να δούμε την πορεία του οχήματος για 3 διαφορετικές αρχικές διευθύνσεις ταχύτητας.</w:t>
+      </w:r>
+    </w:p>
+    <w:p>
+      <w:pPr>
+        <w:rPr>
+          <w:rFonts w:eastAsiaTheme="minorEastAsia"/>
+          <w:lang w:val="el-GR"/>
+        </w:rPr>
+      </w:pPr>
+      <w:r>
+        <w:rPr>
+          <w:rFonts w:eastAsiaTheme="minorEastAsia"/>
+          <w:noProof/>
+          <w:lang w:val="el-GR"/>
+        </w:rPr>
+        <w:lastRenderedPageBreak/>
+        <w:drawing>
+          <wp:inline distT="0" distB="0" distL="0" distR="0" wp14:anchorId="7C5A6FA1" wp14:editId="2EFF8597">
+            <wp:extent cx="5334000" cy="4000500"/>
+            <wp:effectExtent l="0" t="0" r="0" b="0"/>
+            <wp:docPr id="8" name="Γραφικό 8"/>
+            <wp:cNvGraphicFramePr>
+              <a:graphicFrameLocks xmlns:a="http://schemas.openxmlformats.org/drawingml/2006/main" noChangeAspect="1"/>
+            </wp:cNvGraphicFramePr>
+            <a:graphic xmlns:a="http://schemas.openxmlformats.org/drawingml/2006/main">
+              <a:graphicData uri="http://schemas.openxmlformats.org/drawingml/2006/picture">
+                <pic:pic xmlns:pic="http://schemas.openxmlformats.org/drawingml/2006/picture">
+                  <pic:nvPicPr>
+                    <pic:cNvPr id="8" name="Γραφικό 8"/>
+                    <pic:cNvPicPr/>
+                  </pic:nvPicPr>
+                  <pic:blipFill>
+                    <a:blip r:embed="rId16">
+                      <a:extLst>
+                        <a:ext uri="{28A0092B-C50C-407E-A947-70E740481C1C}">
+                          <a14:useLocalDpi xmlns:a14="http://schemas.microsoft.com/office/drawing/2010/main" val="0"/>
+                        </a:ext>
+                        <a:ext uri="{96DAC541-7B7A-43D3-8B79-37D633B846F1}">
+                          <asvg:svgBlip xmlns:asvg="http://schemas.microsoft.com/office/drawing/2016/SVG/main" r:embed="rId17"/>
+                        </a:ext>
+                      </a:extLst>
+                    </a:blip>
+                    <a:stretch>
+                      <a:fillRect/>
+                    </a:stretch>
+                  </pic:blipFill>
+                  <pic:spPr>
+                    <a:xfrm>
+                      <a:off x="0" y="0"/>
+                      <a:ext cx="5334000" cy="4000500"/>
+                    </a:xfrm>
+                    <a:prstGeom prst="rect">
+                      <a:avLst/>
+                    </a:prstGeom>
+                  </pic:spPr>
+                </pic:pic>
+              </a:graphicData>
+            </a:graphic>
+          </wp:inline>
+        </w:drawing>
+      </w:r>
+      <w:r>
+        <w:rPr>
+          <w:rFonts w:eastAsiaTheme="minorEastAsia"/>
+          <w:lang w:val="el-GR"/>
+        </w:rPr>
+        <w:t xml:space="preserve"> </w:t>
+      </w:r>
+    </w:p>
+    <w:p>
+      <w:pPr>
+        <w:rPr>
+          <w:iCs/>
+          <w:lang w:val="el-GR"/>
+        </w:rPr>
+      </w:pPr>
+      <w:r>
+        <w:rPr>
+          <w:iCs/>
+          <w:noProof/>
+          <w:lang w:val="el-GR"/>
+        </w:rPr>
+        <w:drawing>
+          <wp:inline distT="0" distB="0" distL="0" distR="0" wp14:anchorId="22E87927" wp14:editId="051D6C10">
+            <wp:extent cx="5334000" cy="4000500"/>
+            <wp:effectExtent l="0" t="0" r="0" b="0"/>
+            <wp:docPr id="9" name="Γραφικό 9"/>
+            <wp:cNvGraphicFramePr>
+              <a:graphicFrameLocks xmlns:a="http://schemas.openxmlformats.org/drawingml/2006/main" noChangeAspect="1"/>
+            </wp:cNvGraphicFramePr>
+            <a:graphic xmlns:a="http://schemas.openxmlformats.org/drawingml/2006/main">
+              <a:graphicData uri="http://schemas.openxmlformats.org/drawingml/2006/picture">
+                <pic:pic xmlns:pic="http://schemas.openxmlformats.org/drawingml/2006/picture">
+                  <pic:nvPicPr>
+                    <pic:cNvPr id="9" name="Γραφικό 9"/>
+                    <pic:cNvPicPr/>
+                  </pic:nvPicPr>
+                  <pic:blipFill>
+                    <a:blip r:embed="rId18">
+                      <a:extLst>
+                        <a:ext uri="{28A0092B-C50C-407E-A947-70E740481C1C}">
+                          <a14:useLocalDpi xmlns:a14="http://schemas.microsoft.com/office/drawing/2010/main" val="0"/>
+                        </a:ext>
+                        <a:ext uri="{96DAC541-7B7A-43D3-8B79-37D633B846F1}">
+                          <asvg:svgBlip xmlns:asvg="http://schemas.microsoft.com/office/drawing/2016/SVG/main" r:embed="rId19"/>
+                        </a:ext>
+                      </a:extLst>
+                    </a:blip>
+                    <a:stretch>
+                      <a:fillRect/>
+                    </a:stretch>
+                  </pic:blipFill>
+                  <pic:spPr>
+                    <a:xfrm>
+                      <a:off x="0" y="0"/>
+                      <a:ext cx="5334000" cy="4000500"/>
+                    </a:xfrm>
+                    <a:prstGeom prst="rect">
+                      <a:avLst/>
+                    </a:prstGeom>
+                  </pic:spPr>
+                </pic:pic>
+              </a:graphicData>
+            </a:graphic>
+          </wp:inline>
+        </w:drawing>
+      </w:r>
+    </w:p>
+    <w:p>
+      <w:pPr>
+        <w:rPr>
+          <w:iCs/>
+          <w:lang w:val="el-GR"/>
+        </w:rPr>
+      </w:pPr>
+      <w:r>
+        <w:rPr>
+          <w:iCs/>
+          <w:noProof/>
+          <w:lang w:val="el-GR"/>
+        </w:rPr>
+        <w:lastRenderedPageBreak/>
+        <w:drawing>
+          <wp:inline distT="0" distB="0" distL="0" distR="0" wp14:anchorId="6A41D89C" wp14:editId="0CF89BC5">
+            <wp:extent cx="5334000" cy="4000500"/>
+            <wp:effectExtent l="0" t="0" r="0" b="0"/>
+            <wp:docPr id="10" name="Γραφικό 10"/>
+            <wp:cNvGraphicFramePr>
+              <a:graphicFrameLocks xmlns:a="http://schemas.openxmlformats.org/drawingml/2006/main" noChangeAspect="1"/>
+            </wp:cNvGraphicFramePr>
+            <a:graphic xmlns:a="http://schemas.openxmlformats.org/drawingml/2006/main">
+              <a:graphicData uri="http://schemas.openxmlformats.org/drawingml/2006/picture">
+                <pic:pic xmlns:pic="http://schemas.openxmlformats.org/drawingml/2006/picture">
+                  <pic:nvPicPr>
+                    <pic:cNvPr id="10" name="Γραφικό 10"/>
+                    <pic:cNvPicPr/>
+                  </pic:nvPicPr>
+                  <pic:blipFill>
+                    <a:blip r:embed="rId20">
+                      <a:extLst>
+                        <a:ext uri="{28A0092B-C50C-407E-A947-70E740481C1C}">
+                          <a14:useLocalDpi xmlns:a14="http://schemas.microsoft.com/office/drawing/2010/main" val="0"/>
+                        </a:ext>
+                        <a:ext uri="{96DAC541-7B7A-43D3-8B79-37D633B846F1}">
+                          <asvg:svgBlip xmlns:asvg="http://schemas.microsoft.com/office/drawing/2016/SVG/main" r:embed="rId21"/>
+                        </a:ext>
+                      </a:extLst>
+                    </a:blip>
+                    <a:stretch>
+                      <a:fillRect/>
+                    </a:stretch>
+                  </pic:blipFill>
+                  <pic:spPr>
+                    <a:xfrm>
+                      <a:off x="0" y="0"/>
+                      <a:ext cx="5334000" cy="4000500"/>
+                    </a:xfrm>
+                    <a:prstGeom prst="rect">
+                      <a:avLst/>
+                    </a:prstGeom>
+                  </pic:spPr>
+                </pic:pic>
+              </a:graphicData>
+            </a:graphic>
+          </wp:inline>
+        </w:drawing>
+      </w:r>
+    </w:p>
+    <w:p>
+      <w:pPr>
+        <w:rPr>
+          <w:iCs/>
+        </w:rPr>
+      </w:pPr>
+      <w:r>
+        <w:rPr>
+          <w:iCs/>
+          <w:lang w:val="el-GR"/>
+        </w:rPr>
+        <w:t>Όπως μπορούμε να δούμε και στις τρείς περιπτώσεις, η τελική θέση του οχήματος είναι αρκετά κοντά στην επιθυμητή. Πιο συγκεκριμένα, οι τρείς τελικές θέσεις είναι οι εξής</w:t>
+      </w:r>
+      <w:r>
+        <w:rPr>
+          <w:iCs/>
+        </w:rPr>
+        <w:t>,</w:t>
+      </w:r>
+    </w:p>
+    <w:p>
+      <w:pPr>
+        <w:rPr>
+          <w:rFonts w:eastAsiaTheme="minorEastAsia"/>
+          <w:iCs/>
+        </w:rPr>
+      </w:pPr>
+      <m:oMathPara>
+        <m:oMath>
+          <m:d>
+            <m:dPr>
+              <m:ctrlPr>
+                <w:rPr>
+                  <w:rFonts w:ascii="Cambria Math" w:hAnsi="Cambria Math"/>
+                  <w:i/>
+                  <w:iCs/>
+                </w:rPr>
+              </m:ctrlPr>
+            </m:dPr>
+            <m:e>
+              <m:sSub>
+                <m:sSubPr>
+                  <m:ctrlPr>
+                    <w:rPr>
+                      <w:rFonts w:ascii="Cambria Math" w:hAnsi="Cambria Math"/>
+                      <w:i/>
+                      <w:iCs/>
+                    </w:rPr>
+                  </m:ctrlPr>
+                </m:sSubPr>
+                <m:e>
+                  <m:r>
+                    <w:rPr>
+                      <w:rFonts w:ascii="Cambria Math" w:hAnsi="Cambria Math"/>
+                    </w:rPr>
+                    <m:t>x</m:t>
+                  </m:r>
+                </m:e>
+                <m:sub>
+                  <m:r>
+                    <w:rPr>
+                      <w:rFonts w:ascii="Cambria Math" w:hAnsi="Cambria Math"/>
+                    </w:rPr>
+                    <m:t>final</m:t>
+                  </m:r>
+                </m:sub>
+              </m:sSub>
+              <m:r>
+                <w:rPr>
+                  <w:rFonts w:ascii="Cambria Math" w:hAnsi="Cambria Math"/>
+                </w:rPr>
+                <m:t xml:space="preserve"> ,</m:t>
+              </m:r>
+              <m:sSub>
+                <m:sSubPr>
+                  <m:ctrlPr>
+                    <w:rPr>
+                      <w:rFonts w:ascii="Cambria Math" w:hAnsi="Cambria Math"/>
+                      <w:i/>
+                      <w:iCs/>
+                    </w:rPr>
+                  </m:ctrlPr>
+                </m:sSubPr>
+                <m:e>
+                  <m:r>
+                    <w:rPr>
+                      <w:rFonts w:ascii="Cambria Math" w:hAnsi="Cambria Math"/>
+                    </w:rPr>
+                    <m:t>y</m:t>
+                  </m:r>
+                </m:e>
+                <m:sub>
+                  <m:r>
+                    <w:rPr>
+                      <w:rFonts w:ascii="Cambria Math" w:hAnsi="Cambria Math"/>
+                    </w:rPr>
+                    <m:t>final</m:t>
+                  </m:r>
+                </m:sub>
+              </m:sSub>
+            </m:e>
+          </m:d>
+          <m:r>
+            <w:rPr>
+              <w:rFonts w:ascii="Cambria Math" w:hAnsi="Cambria Math"/>
+            </w:rPr>
+            <m:t>=(10.03 , 3.17)</m:t>
+          </m:r>
+        </m:oMath>
+      </m:oMathPara>
+    </w:p>
+    <w:p>
+      <w:pPr>
+        <w:rPr>
+          <w:iCs/>
+        </w:rPr>
+      </w:pPr>
+      <m:oMathPara>
+        <m:oMath>
+          <m:d>
+            <m:dPr>
+              <m:ctrlPr>
+                <w:rPr>
+                  <w:rFonts w:ascii="Cambria Math" w:hAnsi="Cambria Math"/>
+                  <w:i/>
+                  <w:iCs/>
+                </w:rPr>
+              </m:ctrlPr>
+            </m:dPr>
+            <m:e>
+              <m:sSub>
+                <m:sSubPr>
+                  <m:ctrlPr>
+                    <w:rPr>
+                      <w:rFonts w:ascii="Cambria Math" w:hAnsi="Cambria Math"/>
+                      <w:i/>
+                      <w:iCs/>
+                    </w:rPr>
+                  </m:ctrlPr>
+                </m:sSubPr>
+                <m:e>
+                  <m:r>
+                    <w:rPr>
+                      <w:rFonts w:ascii="Cambria Math" w:hAnsi="Cambria Math"/>
+                    </w:rPr>
+                    <m:t>x</m:t>
+                  </m:r>
+                </m:e>
+                <m:sub>
+                  <m:r>
+                    <w:rPr>
+                      <w:rFonts w:ascii="Cambria Math" w:hAnsi="Cambria Math"/>
+                    </w:rPr>
+                    <m:t>final</m:t>
+                  </m:r>
+                </m:sub>
+              </m:sSub>
+              <m:r>
+                <w:rPr>
+                  <w:rFonts w:ascii="Cambria Math" w:hAnsi="Cambria Math"/>
+                </w:rPr>
+                <m:t xml:space="preserve"> ,</m:t>
+              </m:r>
+              <m:sSub>
+                <m:sSubPr>
+                  <m:ctrlPr>
+                    <w:rPr>
+                      <w:rFonts w:ascii="Cambria Math" w:hAnsi="Cambria Math"/>
+                      <w:i/>
+                      <w:iCs/>
+                    </w:rPr>
+                  </m:ctrlPr>
+                </m:sSubPr>
+                <m:e>
+                  <m:r>
+                    <w:rPr>
+                      <w:rFonts w:ascii="Cambria Math" w:hAnsi="Cambria Math"/>
+                    </w:rPr>
+                    <m:t>y</m:t>
+                  </m:r>
+                </m:e>
+                <m:sub>
+                  <m:r>
+                    <w:rPr>
+                      <w:rFonts w:ascii="Cambria Math" w:hAnsi="Cambria Math"/>
+                    </w:rPr>
+                    <m:t>final</m:t>
+                  </m:r>
+                </m:sub>
+              </m:sSub>
+            </m:e>
+          </m:d>
+          <m:r>
+            <w:rPr>
+              <w:rFonts w:ascii="Cambria Math" w:hAnsi="Cambria Math"/>
+            </w:rPr>
+            <m:t>=(10.0</m:t>
+          </m:r>
+          <m:r>
+            <w:rPr>
+              <w:rFonts w:ascii="Cambria Math" w:hAnsi="Cambria Math"/>
+            </w:rPr>
+            <m:t>4</m:t>
+          </m:r>
+          <m:r>
+            <w:rPr>
+              <w:rFonts w:ascii="Cambria Math" w:hAnsi="Cambria Math"/>
+            </w:rPr>
+            <m:t xml:space="preserve"> , 3.</m:t>
+          </m:r>
+          <m:r>
+            <w:rPr>
+              <w:rFonts w:ascii="Cambria Math" w:hAnsi="Cambria Math"/>
+            </w:rPr>
+            <m:t>2</m:t>
+          </m:r>
+          <m:r>
+            <w:rPr>
+              <w:rFonts w:ascii="Cambria Math" w:hAnsi="Cambria Math"/>
+            </w:rPr>
+            <m:t>)</m:t>
+          </m:r>
+        </m:oMath>
+      </m:oMathPara>
+    </w:p>
+    <w:p>
+      <w:pPr>
+        <w:rPr>
+          <w:iCs/>
+        </w:rPr>
+      </w:pPr>
+      <m:oMathPara>
+        <m:oMath>
+          <m:d>
+            <m:dPr>
+              <m:ctrlPr>
+                <w:rPr>
+                  <w:rFonts w:ascii="Cambria Math" w:hAnsi="Cambria Math"/>
+                  <w:i/>
+                  <w:iCs/>
+                </w:rPr>
+              </m:ctrlPr>
+            </m:dPr>
+            <m:e>
+              <m:sSub>
+                <m:sSubPr>
+                  <m:ctrlPr>
+                    <w:rPr>
+                      <w:rFonts w:ascii="Cambria Math" w:hAnsi="Cambria Math"/>
+                      <w:i/>
+                      <w:iCs/>
+                    </w:rPr>
+                  </m:ctrlPr>
+                </m:sSubPr>
+                <m:e>
+                  <m:r>
+                    <w:rPr>
+                      <w:rFonts w:ascii="Cambria Math" w:hAnsi="Cambria Math"/>
+                    </w:rPr>
+                    <m:t>x</m:t>
+                  </m:r>
+                </m:e>
+                <m:sub>
+                  <m:r>
+                    <w:rPr>
+                      <w:rFonts w:ascii="Cambria Math" w:hAnsi="Cambria Math"/>
+                    </w:rPr>
+                    <m:t>final</m:t>
+                  </m:r>
+                </m:sub>
+              </m:sSub>
+              <m:r>
+                <w:rPr>
+                  <w:rFonts w:ascii="Cambria Math" w:hAnsi="Cambria Math"/>
+                </w:rPr>
+                <m:t xml:space="preserve"> ,</m:t>
+              </m:r>
+              <m:sSub>
+                <m:sSubPr>
+                  <m:ctrlPr>
+                    <w:rPr>
+                      <w:rFonts w:ascii="Cambria Math" w:hAnsi="Cambria Math"/>
+                      <w:i/>
+                      <w:iCs/>
+                    </w:rPr>
+                  </m:ctrlPr>
+                </m:sSubPr>
+                <m:e>
+                  <m:r>
+                    <w:rPr>
+                      <w:rFonts w:ascii="Cambria Math" w:hAnsi="Cambria Math"/>
+                    </w:rPr>
+                    <m:t>y</m:t>
+                  </m:r>
+                </m:e>
+                <m:sub>
+                  <m:r>
+                    <w:rPr>
+                      <w:rFonts w:ascii="Cambria Math" w:hAnsi="Cambria Math"/>
+                    </w:rPr>
+                    <m:t>final</m:t>
+                  </m:r>
+                </m:sub>
+              </m:sSub>
+            </m:e>
+          </m:d>
+          <m:r>
+            <w:rPr>
+              <w:rFonts w:ascii="Cambria Math" w:hAnsi="Cambria Math"/>
+            </w:rPr>
+            <m:t>=(10.03 , 3.1</m:t>
+          </m:r>
+          <m:r>
+            <w:rPr>
+              <w:rFonts w:ascii="Cambria Math" w:hAnsi="Cambria Math"/>
+            </w:rPr>
+            <m:t>9</m:t>
+          </m:r>
+          <m:r>
+            <w:rPr>
+              <w:rFonts w:ascii="Cambria Math" w:hAnsi="Cambria Math"/>
+            </w:rPr>
+            <m:t>)</m:t>
+          </m:r>
+        </m:oMath>
+      </m:oMathPara>
+    </w:p>
+    <w:p>
+      <w:pPr>
+        <w:rPr>
+          <w:iCs/>
+        </w:rPr>
+      </w:pPr>
+    </w:p>
     <w:sectPr>
       <w:pgSz w:w="12240" w:h="15840"/>
       <w:pgMar w:top="1440" w:right="1440" w:bottom="1440" w:left="1440" w:header="720" w:footer="720" w:gutter="0"/>
@@ -7503,4 +9369,16 @@
     </a:ext>
   </a:extLst>
 </a:theme>
+</file>
+
+<file path=customXml/item1.xml><?xml version="1.0" encoding="utf-8"?>
+<b:Sources xmlns:b="http://schemas.openxmlformats.org/officeDocument/2006/bibliography" xmlns="http://schemas.openxmlformats.org/officeDocument/2006/bibliography" SelectedStyle="\APASixthEditionOfficeOnline.xsl" StyleName="APA" Version="6"/>
+</file>
+
+<file path=customXml/itemProps1.xml><?xml version="1.0" encoding="utf-8"?>
+<ds:datastoreItem xmlns:ds="http://schemas.openxmlformats.org/officeDocument/2006/customXml" ds:itemID="{3AFE0F0A-556A-4AFF-A274-E97E07E5D645}">
+  <ds:schemaRefs>
+    <ds:schemaRef ds:uri="http://schemas.openxmlformats.org/officeDocument/2006/bibliography"/>
+  </ds:schemaRefs>
+</ds:datastoreItem>
 </file>
</xml_diff>